<commit_message>
+ added KOMEX25 info
</commit_message>
<xml_diff>
--- a/day 0_ preparation/intro to python prep.docx
+++ b/day 0_ preparation/intro to python prep.docx
@@ -9,7 +9,6 @@
         <w:keepLines w:val="false"/>
         <w:pageBreakBefore w:val="false"/>
         <w:widowControl w:val="false"/>
-        <w:pBdr/>
         <w:shd w:val="clear" w:fill="auto"/>
         <w:spacing w:lineRule="auto" w:line="240" w:before="0" w:after="0"/>
         <w:ind w:hanging="0" w:left="15" w:right="0"/>
@@ -36,7 +35,6 @@
         <w:keepLines w:val="false"/>
         <w:pageBreakBefore w:val="false"/>
         <w:widowControl w:val="false"/>
-        <w:pBdr/>
         <w:shd w:val="clear" w:fill="auto"/>
         <w:spacing w:lineRule="auto" w:line="240" w:before="0" w:after="0"/>
         <w:ind w:hanging="0" w:left="0" w:right="0"/>
@@ -62,7 +60,6 @@
         <w:keepLines w:val="false"/>
         <w:pageBreakBefore w:val="false"/>
         <w:widowControl w:val="false"/>
-        <w:pBdr/>
         <w:shd w:val="clear" w:fill="auto"/>
         <w:spacing w:lineRule="auto" w:line="240" w:before="14" w:after="0"/>
         <w:ind w:hanging="0" w:left="11" w:right="0"/>
@@ -79,15 +76,7 @@
           <w:sz w:val="24"/>
           <w:szCs w:val="24"/>
         </w:rPr>
-        <w:t xml:space="preserve">Indira Sen, </w:t>
-      </w:r>
-      <w:r>
-        <w:rPr>
-          <w:rFonts w:eastAsia="Quicksand" w:cs="Quicksand" w:ascii="Quicksand" w:hAnsi="Quicksand"/>
-          <w:sz w:val="24"/>
-          <w:szCs w:val="24"/>
-        </w:rPr>
-        <w:t>Ana Sanchez Acosta</w:t>
+        <w:t>Indira Sen</w:t>
       </w:r>
     </w:p>
     <w:p>
@@ -97,24 +86,37 @@
         <w:keepLines w:val="false"/>
         <w:pageBreakBefore w:val="false"/>
         <w:widowControl w:val="false"/>
-        <w:pBdr/>
         <w:shd w:val="clear" w:fill="auto"/>
         <w:spacing w:lineRule="auto" w:line="240" w:before="14" w:after="0"/>
         <w:ind w:hanging="0" w:left="11" w:right="0"/>
         <w:jc w:val="left"/>
         <w:rPr>
           <w:rFonts w:ascii="Quicksand" w:hAnsi="Quicksand" w:eastAsia="Quicksand" w:cs="Quicksand"/>
-          <w:sz w:val="24"/>
-          <w:szCs w:val="24"/>
-        </w:rPr>
-      </w:pPr>
-      <w:r>
-        <w:rPr>
-          <w:rFonts w:eastAsia="Quicksand" w:cs="Quicksand" w:ascii="Quicksand" w:hAnsi="Quicksand"/>
-          <w:sz w:val="24"/>
-          <w:szCs w:val="24"/>
-        </w:rPr>
-        <w:t>KOMEX 2024</w:t>
+          <w:b/>
+          <w:i w:val="false"/>
+          <w:i w:val="false"/>
+          <w:caps w:val="false"/>
+          <w:smallCaps w:val="false"/>
+          <w:strike w:val="false"/>
+          <w:dstrike w:val="false"/>
+          <w:color w:val="000000"/>
+          <w:position w:val="0"/>
+          <w:sz w:val="25"/>
+          <w:sz w:val="25"/>
+          <w:szCs w:val="25"/>
+          <w:u w:val="none"/>
+          <w:shd w:fill="auto" w:val="clear"/>
+          <w:vertAlign w:val="baseline"/>
+        </w:rPr>
+      </w:pPr>
+      <w:r>
+        <w:rPr>
+          <w:rFonts w:eastAsia="Quicksand" w:cs="Quicksand" w:ascii="Quicksand" w:hAnsi="Quicksand"/>
+          <w:b/>
+          <w:sz w:val="25"/>
+          <w:szCs w:val="25"/>
+        </w:rPr>
+        <w:t>Preparatory Material</w:t>
       </w:r>
     </w:p>
     <w:p>
@@ -124,23 +126,48 @@
         <w:keepLines w:val="false"/>
         <w:pageBreakBefore w:val="false"/>
         <w:widowControl w:val="false"/>
-        <w:pBdr/>
         <w:shd w:val="clear" w:fill="auto"/>
-        <w:spacing w:lineRule="auto" w:line="240" w:before="14" w:after="0"/>
-        <w:ind w:hanging="0" w:left="11" w:right="0"/>
+        <w:spacing w:lineRule="auto" w:line="240" w:before="415" w:after="0"/>
+        <w:ind w:hanging="0" w:left="14" w:right="0"/>
         <w:jc w:val="left"/>
         <w:rPr>
           <w:rFonts w:ascii="Quicksand" w:hAnsi="Quicksand" w:eastAsia="Quicksand" w:cs="Quicksand"/>
-          <w:sz w:val="24"/>
-          <w:szCs w:val="24"/>
-        </w:rPr>
-      </w:pPr>
-      <w:r>
-        <w:rPr>
-          <w:rFonts w:eastAsia="Quicksand" w:cs="Quicksand" w:ascii="Quicksand" w:hAnsi="Quicksand"/>
-          <w:sz w:val="24"/>
-          <w:szCs w:val="24"/>
-        </w:rPr>
+          <w:b/>
+          <w:i w:val="false"/>
+          <w:i w:val="false"/>
+          <w:caps w:val="false"/>
+          <w:smallCaps w:val="false"/>
+          <w:strike w:val="false"/>
+          <w:dstrike w:val="false"/>
+          <w:color w:val="000000"/>
+          <w:position w:val="0"/>
+          <w:sz w:val="25"/>
+          <w:sz w:val="25"/>
+          <w:szCs w:val="25"/>
+          <w:u w:val="none"/>
+          <w:shd w:fill="auto" w:val="clear"/>
+          <w:vertAlign w:val="baseline"/>
+        </w:rPr>
+      </w:pPr>
+      <w:r>
+        <w:rPr>
+          <w:rFonts w:eastAsia="Quicksand" w:cs="Quicksand" w:ascii="Quicksand" w:hAnsi="Quicksand"/>
+          <w:b/>
+          <w:i w:val="false"/>
+          <w:caps w:val="false"/>
+          <w:smallCaps w:val="false"/>
+          <w:strike w:val="false"/>
+          <w:dstrike w:val="false"/>
+          <w:color w:val="000000"/>
+          <w:position w:val="0"/>
+          <w:sz w:val="25"/>
+          <w:sz w:val="25"/>
+          <w:szCs w:val="25"/>
+          <w:u w:val="none"/>
+          <w:shd w:fill="auto" w:val="clear"/>
+          <w:vertAlign w:val="baseline"/>
+        </w:rPr>
+        <w:t xml:space="preserve">Set Up Anaconda </w:t>
       </w:r>
     </w:p>
     <w:p>
@@ -150,38 +177,100 @@
         <w:keepLines w:val="false"/>
         <w:pageBreakBefore w:val="false"/>
         <w:widowControl w:val="false"/>
-        <w:pBdr/>
         <w:shd w:val="clear" w:fill="auto"/>
-        <w:spacing w:lineRule="auto" w:line="240" w:before="14" w:after="0"/>
-        <w:ind w:hanging="0" w:left="11" w:right="0"/>
-        <w:jc w:val="left"/>
+        <w:spacing w:lineRule="auto" w:line="276" w:before="158" w:after="0"/>
+        <w:ind w:hanging="4" w:left="13" w:right="0"/>
+        <w:jc w:val="both"/>
         <w:rPr>
           <w:rFonts w:ascii="Quicksand" w:hAnsi="Quicksand" w:eastAsia="Quicksand" w:cs="Quicksand"/>
-          <w:b/>
-          <w:i w:val="false"/>
-          <w:i w:val="false"/>
-          <w:caps w:val="false"/>
-          <w:smallCaps w:val="false"/>
-          <w:strike w:val="false"/>
-          <w:dstrike w:val="false"/>
-          <w:color w:val="000000"/>
-          <w:position w:val="0"/>
-          <w:sz w:val="25"/>
-          <w:sz w:val="25"/>
-          <w:szCs w:val="25"/>
-          <w:u w:val="none"/>
-          <w:shd w:fill="auto" w:val="clear"/>
-          <w:vertAlign w:val="baseline"/>
-        </w:rPr>
-      </w:pPr>
-      <w:r>
-        <w:rPr>
-          <w:rFonts w:eastAsia="Quicksand" w:cs="Quicksand" w:ascii="Quicksand" w:hAnsi="Quicksand"/>
-          <w:b/>
-          <w:sz w:val="25"/>
-          <w:szCs w:val="25"/>
-        </w:rPr>
-        <w:t>Preparatory Material</w:t>
+          <w:i w:val="false"/>
+          <w:i w:val="false"/>
+          <w:caps w:val="false"/>
+          <w:smallCaps w:val="false"/>
+          <w:strike w:val="false"/>
+          <w:dstrike w:val="false"/>
+          <w:color w:val="000000"/>
+          <w:position w:val="0"/>
+          <w:sz w:val="21"/>
+          <w:sz w:val="21"/>
+          <w:szCs w:val="21"/>
+          <w:u w:val="none"/>
+          <w:shd w:fill="auto" w:val="clear"/>
+          <w:vertAlign w:val="baseline"/>
+        </w:rPr>
+      </w:pPr>
+      <w:r>
+        <w:rPr>
+          <w:rFonts w:eastAsia="Quicksand" w:cs="Quicksand" w:ascii="Quicksand" w:hAnsi="Quicksand"/>
+          <w:i w:val="false"/>
+          <w:caps w:val="false"/>
+          <w:smallCaps w:val="false"/>
+          <w:strike w:val="false"/>
+          <w:dstrike w:val="false"/>
+          <w:color w:val="000000"/>
+          <w:position w:val="0"/>
+          <w:sz w:val="21"/>
+          <w:sz w:val="21"/>
+          <w:szCs w:val="21"/>
+          <w:u w:val="none"/>
+          <w:shd w:fill="auto" w:val="clear"/>
+          <w:vertAlign w:val="baseline"/>
+        </w:rPr>
+        <w:t xml:space="preserve">To run Python code we will use Anaconda. The advantage of this platform is that it is </w:t>
+      </w:r>
+      <w:r>
+        <w:rPr>
+          <w:rFonts w:eastAsia="Quicksand" w:cs="Quicksand" w:ascii="Quicksand" w:hAnsi="Quicksand"/>
+          <w:sz w:val="21"/>
+          <w:szCs w:val="21"/>
+        </w:rPr>
+        <w:t>straightforward</w:t>
+      </w:r>
+      <w:r>
+        <w:rPr>
+          <w:rFonts w:eastAsia="Quicksand" w:cs="Quicksand" w:ascii="Quicksand" w:hAnsi="Quicksand"/>
+          <w:i w:val="false"/>
+          <w:caps w:val="false"/>
+          <w:smallCaps w:val="false"/>
+          <w:strike w:val="false"/>
+          <w:dstrike w:val="false"/>
+          <w:color w:val="000000"/>
+          <w:position w:val="0"/>
+          <w:sz w:val="21"/>
+          <w:sz w:val="21"/>
+          <w:szCs w:val="21"/>
+          <w:u w:val="none"/>
+          <w:shd w:fill="auto" w:val="clear"/>
+          <w:vertAlign w:val="baseline"/>
+        </w:rPr>
+        <w:t xml:space="preserve"> to install and it comes with a very useful interface called Jupyter Lab. All sessions</w:t>
+      </w:r>
+      <w:r>
+        <w:rPr>
+          <w:rFonts w:eastAsia="Quicksand" w:cs="Quicksand" w:ascii="Quicksand" w:hAnsi="Quicksand"/>
+          <w:sz w:val="21"/>
+          <w:szCs w:val="21"/>
+        </w:rPr>
+        <w:t xml:space="preserve"> </w:t>
+      </w:r>
+      <w:r>
+        <w:rPr>
+          <w:rFonts w:eastAsia="Quicksand" w:cs="Quicksand" w:ascii="Quicksand" w:hAnsi="Quicksand"/>
+          <w:i w:val="false"/>
+          <w:caps w:val="false"/>
+          <w:smallCaps w:val="false"/>
+          <w:strike w:val="false"/>
+          <w:dstrike w:val="false"/>
+          <w:color w:val="000000"/>
+          <w:position w:val="0"/>
+          <w:sz w:val="21"/>
+          <w:sz w:val="21"/>
+          <w:szCs w:val="21"/>
+          <w:u w:val="none"/>
+          <w:shd w:fill="auto" w:val="clear"/>
+          <w:vertAlign w:val="baseline"/>
+        </w:rPr>
+        <w:t xml:space="preserve">and assignments will build on this interface. </w:t>
       </w:r>
     </w:p>
     <w:p>
@@ -191,163 +280,6 @@
         <w:keepLines w:val="false"/>
         <w:pageBreakBefore w:val="false"/>
         <w:widowControl w:val="false"/>
-        <w:pBdr/>
-        <w:shd w:val="clear" w:fill="auto"/>
-        <w:spacing w:lineRule="auto" w:line="240" w:before="415" w:after="0"/>
-        <w:ind w:hanging="0" w:left="14" w:right="0"/>
-        <w:jc w:val="left"/>
-        <w:rPr>
-          <w:rFonts w:ascii="Quicksand" w:hAnsi="Quicksand" w:eastAsia="Quicksand" w:cs="Quicksand"/>
-          <w:b/>
-          <w:i w:val="false"/>
-          <w:i w:val="false"/>
-          <w:caps w:val="false"/>
-          <w:smallCaps w:val="false"/>
-          <w:strike w:val="false"/>
-          <w:dstrike w:val="false"/>
-          <w:color w:val="000000"/>
-          <w:position w:val="0"/>
-          <w:sz w:val="25"/>
-          <w:sz w:val="25"/>
-          <w:szCs w:val="25"/>
-          <w:u w:val="none"/>
-          <w:shd w:fill="auto" w:val="clear"/>
-          <w:vertAlign w:val="baseline"/>
-        </w:rPr>
-      </w:pPr>
-      <w:r>
-        <w:rPr>
-          <w:rFonts w:eastAsia="Quicksand" w:cs="Quicksand" w:ascii="Quicksand" w:hAnsi="Quicksand"/>
-          <w:b/>
-          <w:i w:val="false"/>
-          <w:caps w:val="false"/>
-          <w:smallCaps w:val="false"/>
-          <w:strike w:val="false"/>
-          <w:dstrike w:val="false"/>
-          <w:color w:val="000000"/>
-          <w:position w:val="0"/>
-          <w:sz w:val="25"/>
-          <w:sz w:val="25"/>
-          <w:szCs w:val="25"/>
-          <w:u w:val="none"/>
-          <w:shd w:fill="auto" w:val="clear"/>
-          <w:vertAlign w:val="baseline"/>
-        </w:rPr>
-        <w:t xml:space="preserve">Set Up Anaconda </w:t>
-      </w:r>
-    </w:p>
-    <w:p>
-      <w:pPr>
-        <w:pStyle w:val="Normal1"/>
-        <w:keepNext w:val="false"/>
-        <w:keepLines w:val="false"/>
-        <w:pageBreakBefore w:val="false"/>
-        <w:widowControl w:val="false"/>
-        <w:pBdr/>
-        <w:shd w:val="clear" w:fill="auto"/>
-        <w:spacing w:lineRule="auto" w:line="276" w:before="158" w:after="0"/>
-        <w:ind w:hanging="4" w:left="13" w:right="0"/>
-        <w:jc w:val="both"/>
-        <w:rPr>
-          <w:rFonts w:ascii="Quicksand" w:hAnsi="Quicksand" w:eastAsia="Quicksand" w:cs="Quicksand"/>
-          <w:i w:val="false"/>
-          <w:i w:val="false"/>
-          <w:caps w:val="false"/>
-          <w:smallCaps w:val="false"/>
-          <w:strike w:val="false"/>
-          <w:dstrike w:val="false"/>
-          <w:color w:val="000000"/>
-          <w:position w:val="0"/>
-          <w:sz w:val="21"/>
-          <w:sz w:val="21"/>
-          <w:szCs w:val="21"/>
-          <w:u w:val="none"/>
-          <w:shd w:fill="auto" w:val="clear"/>
-          <w:vertAlign w:val="baseline"/>
-        </w:rPr>
-      </w:pPr>
-      <w:r>
-        <w:rPr>
-          <w:rFonts w:eastAsia="Quicksand" w:cs="Quicksand" w:ascii="Quicksand" w:hAnsi="Quicksand"/>
-          <w:i w:val="false"/>
-          <w:caps w:val="false"/>
-          <w:smallCaps w:val="false"/>
-          <w:strike w:val="false"/>
-          <w:dstrike w:val="false"/>
-          <w:color w:val="000000"/>
-          <w:position w:val="0"/>
-          <w:sz w:val="21"/>
-          <w:sz w:val="21"/>
-          <w:szCs w:val="21"/>
-          <w:u w:val="none"/>
-          <w:shd w:fill="auto" w:val="clear"/>
-          <w:vertAlign w:val="baseline"/>
-        </w:rPr>
-        <w:t xml:space="preserve">To run Python code we will use Anaconda. The advantage of this platform is that it is </w:t>
-      </w:r>
-      <w:r>
-        <w:rPr>
-          <w:rFonts w:eastAsia="Quicksand" w:cs="Quicksand" w:ascii="Quicksand" w:hAnsi="Quicksand"/>
-          <w:sz w:val="21"/>
-          <w:szCs w:val="21"/>
-        </w:rPr>
-        <w:t>straightforward</w:t>
-      </w:r>
-      <w:r>
-        <w:rPr>
-          <w:rFonts w:eastAsia="Quicksand" w:cs="Quicksand" w:ascii="Quicksand" w:hAnsi="Quicksand"/>
-          <w:i w:val="false"/>
-          <w:caps w:val="false"/>
-          <w:smallCaps w:val="false"/>
-          <w:strike w:val="false"/>
-          <w:dstrike w:val="false"/>
-          <w:color w:val="000000"/>
-          <w:position w:val="0"/>
-          <w:sz w:val="21"/>
-          <w:sz w:val="21"/>
-          <w:szCs w:val="21"/>
-          <w:u w:val="none"/>
-          <w:shd w:fill="auto" w:val="clear"/>
-          <w:vertAlign w:val="baseline"/>
-        </w:rPr>
-        <w:t xml:space="preserve"> to install and it comes with a very useful interface called Jupyter Lab. All sessions</w:t>
-      </w:r>
-      <w:r>
-        <w:rPr>
-          <w:rFonts w:eastAsia="Quicksand" w:cs="Quicksand" w:ascii="Quicksand" w:hAnsi="Quicksand"/>
-          <w:sz w:val="21"/>
-          <w:szCs w:val="21"/>
-        </w:rPr>
-        <w:t xml:space="preserve"> </w:t>
-      </w:r>
-      <w:r>
-        <w:rPr>
-          <w:rFonts w:eastAsia="Quicksand" w:cs="Quicksand" w:ascii="Quicksand" w:hAnsi="Quicksand"/>
-          <w:i w:val="false"/>
-          <w:caps w:val="false"/>
-          <w:smallCaps w:val="false"/>
-          <w:strike w:val="false"/>
-          <w:dstrike w:val="false"/>
-          <w:color w:val="000000"/>
-          <w:position w:val="0"/>
-          <w:sz w:val="21"/>
-          <w:sz w:val="21"/>
-          <w:szCs w:val="21"/>
-          <w:u w:val="none"/>
-          <w:shd w:fill="auto" w:val="clear"/>
-          <w:vertAlign w:val="baseline"/>
-        </w:rPr>
-        <w:t xml:space="preserve">and assignments will build on this interface. </w:t>
-      </w:r>
-    </w:p>
-    <w:p>
-      <w:pPr>
-        <w:pStyle w:val="Normal1"/>
-        <w:keepNext w:val="false"/>
-        <w:keepLines w:val="false"/>
-        <w:pageBreakBefore w:val="false"/>
-        <w:widowControl w:val="false"/>
-        <w:pBdr/>
         <w:shd w:val="clear" w:fill="auto"/>
         <w:spacing w:lineRule="auto" w:line="240" w:before="290" w:after="0"/>
         <w:ind w:hanging="0" w:left="17" w:right="0"/>
@@ -491,7 +423,15 @@
           <w:sz w:val="21"/>
           <w:szCs w:val="21"/>
         </w:rPr>
-        <w:t>, ideally with the option of Python 3.11</w:t>
+        <w:t>, ideally with the option of Python 3.1</w:t>
+      </w:r>
+      <w:r>
+        <w:rPr>
+          <w:rFonts w:eastAsia="Quicksand" w:cs="Quicksand" w:ascii="Quicksand" w:hAnsi="Quicksand"/>
+          <w:sz w:val="21"/>
+          <w:szCs w:val="21"/>
+        </w:rPr>
+        <w:t>2</w:t>
       </w:r>
       <w:r>
         <w:rPr>
@@ -520,7 +460,6 @@
         <w:keepLines w:val="false"/>
         <w:pageBreakBefore w:val="false"/>
         <w:widowControl w:val="false"/>
-        <w:pBdr/>
         <w:shd w:val="clear" w:fill="auto"/>
         <w:spacing w:lineRule="auto" w:line="240" w:before="248" w:after="0"/>
         <w:ind w:hanging="0" w:left="17" w:right="0"/>
@@ -809,7 +748,6 @@
         <w:keepLines w:val="false"/>
         <w:pageBreakBefore w:val="false"/>
         <w:widowControl w:val="false"/>
-        <w:pBdr/>
         <w:shd w:val="clear" w:fill="auto"/>
         <w:spacing w:lineRule="auto" w:line="240" w:before="248" w:after="0"/>
         <w:ind w:hanging="0" w:left="0" w:right="0"/>
@@ -868,7 +806,6 @@
         <w:keepLines w:val="false"/>
         <w:pageBreakBefore w:val="false"/>
         <w:widowControl w:val="false"/>
-        <w:pBdr/>
         <w:shd w:val="clear" w:fill="auto"/>
         <w:spacing w:lineRule="auto" w:line="240" w:before="246" w:after="0"/>
         <w:ind w:hanging="0" w:left="17" w:right="0"/>
@@ -1202,9 +1139,8 @@
         <w:keepLines w:val="false"/>
         <w:pageBreakBefore w:val="false"/>
         <w:widowControl w:val="false"/>
-        <w:pBdr/>
         <w:shd w:val="clear" w:fill="auto"/>
-        <w:spacing w:lineRule="auto" w:line="242" w:before="131" w:after="0"/>
+        <w:spacing w:lineRule="auto" w:line="240" w:before="131" w:after="0"/>
         <w:ind w:hanging="0" w:left="0" w:right="71"/>
         <w:jc w:val="left"/>
         <w:rPr>
@@ -1231,9 +1167,8 @@
         <w:keepNext w:val="false"/>
         <w:keepLines w:val="false"/>
         <w:widowControl w:val="false"/>
-        <w:pBdr/>
         <w:shd w:val="clear" w:fill="auto"/>
-        <w:spacing w:lineRule="auto" w:line="242" w:before="0" w:after="0"/>
+        <w:spacing w:lineRule="auto" w:line="240" w:before="0" w:after="0"/>
         <w:ind w:hanging="0" w:left="0" w:right="71"/>
         <w:jc w:val="left"/>
         <w:rPr>
@@ -1283,7 +1218,6 @@
         <w:keepLines w:val="false"/>
         <w:pageBreakBefore w:val="false"/>
         <w:widowControl w:val="false"/>
-        <w:pBdr/>
         <w:shd w:val="clear" w:fill="auto"/>
         <w:spacing w:lineRule="auto" w:line="276" w:before="158" w:after="0"/>
         <w:ind w:hanging="4" w:left="5" w:right="0"/>
@@ -1409,7 +1343,6 @@
         <w:keepLines w:val="false"/>
         <w:pageBreakBefore w:val="false"/>
         <w:widowControl w:val="false"/>
-        <w:pBdr/>
         <w:shd w:val="clear" w:fill="auto"/>
         <w:spacing w:lineRule="auto" w:line="240" w:before="16" w:after="0"/>
         <w:ind w:hanging="0" w:left="11" w:right="0"/>
@@ -1435,7 +1368,6 @@
         <w:keepLines w:val="false"/>
         <w:pageBreakBefore w:val="false"/>
         <w:widowControl w:val="false"/>
-        <w:pBdr/>
         <w:shd w:val="clear" w:fill="auto"/>
         <w:spacing w:lineRule="auto" w:line="240" w:before="16" w:after="0"/>
         <w:ind w:hanging="0" w:left="11" w:right="0"/>
@@ -1485,7 +1417,6 @@
         <w:keepLines w:val="false"/>
         <w:pageBreakBefore w:val="false"/>
         <w:widowControl w:val="false"/>
-        <w:pBdr/>
         <w:shd w:val="clear" w:fill="auto"/>
         <w:spacing w:lineRule="auto" w:line="240" w:before="323" w:after="0"/>
         <w:ind w:hanging="0" w:left="17" w:right="0"/>
@@ -1908,7 +1839,6 @@
         <w:keepLines w:val="false"/>
         <w:pageBreakBefore w:val="false"/>
         <w:widowControl w:val="false"/>
-        <w:pBdr/>
         <w:shd w:val="clear" w:fill="auto"/>
         <w:spacing w:lineRule="auto" w:line="240" w:before="8" w:after="0"/>
         <w:ind w:hanging="0" w:left="291" w:right="0"/>
@@ -1957,7 +1887,6 @@
         <w:keepLines w:val="false"/>
         <w:pageBreakBefore w:val="false"/>
         <w:widowControl w:val="false"/>
-        <w:pBdr/>
         <w:shd w:val="clear" w:fill="auto"/>
         <w:spacing w:lineRule="auto" w:line="240" w:before="0" w:after="0"/>
         <w:ind w:hanging="0" w:left="14" w:right="0"/>
@@ -2018,7 +1947,6 @@
         <w:keepLines w:val="false"/>
         <w:pageBreakBefore w:val="false"/>
         <w:widowControl w:val="false"/>
-        <w:pBdr/>
         <w:shd w:val="clear" w:fill="auto"/>
         <w:spacing w:lineRule="auto" w:line="276" w:before="163" w:after="0"/>
         <w:ind w:hanging="0" w:left="8" w:right="0"/>
@@ -2137,7 +2065,6 @@
         <w:keepLines w:val="false"/>
         <w:pageBreakBefore w:val="false"/>
         <w:widowControl w:val="false"/>
-        <w:pBdr/>
         <w:shd w:val="clear" w:fill="auto"/>
         <w:spacing w:lineRule="auto" w:line="240" w:before="292" w:after="0"/>
         <w:ind w:hanging="0" w:left="17" w:right="0"/>
@@ -2282,7 +2209,6 @@
         <w:keepLines w:val="false"/>
         <w:pageBreakBefore w:val="false"/>
         <w:widowControl w:val="false"/>
-        <w:pBdr/>
         <w:shd w:val="clear" w:fill="auto"/>
         <w:spacing w:lineRule="auto" w:line="240" w:before="251" w:after="0"/>
         <w:ind w:hanging="0" w:left="17" w:right="0"/>
@@ -2569,7 +2495,6 @@
         <w:keepLines w:val="false"/>
         <w:pageBreakBefore w:val="false"/>
         <w:widowControl w:val="false"/>
-        <w:pBdr/>
         <w:shd w:val="clear" w:fill="auto"/>
         <w:spacing w:lineRule="auto" w:line="240" w:before="248" w:after="0"/>
         <w:ind w:hanging="0" w:left="17" w:right="0"/>
@@ -3033,7 +2958,6 @@
         <w:keepLines w:val="false"/>
         <w:pageBreakBefore w:val="false"/>
         <w:widowControl w:val="false"/>
-        <w:pBdr/>
         <w:shd w:val="clear" w:fill="auto"/>
         <w:spacing w:lineRule="auto" w:line="240" w:before="248" w:after="0"/>
         <w:ind w:hanging="0" w:left="17" w:right="0"/>
@@ -3090,7 +3014,7 @@
       <w:pPr>
         <w:pStyle w:val="Normal1"/>
         <w:widowControl w:val="false"/>
-        <w:spacing w:lineRule="auto" w:line="242" w:before="131" w:after="0"/>
+        <w:spacing w:lineRule="auto" w:line="240" w:before="131" w:after="0"/>
         <w:ind w:right="71"/>
         <w:rPr>
           <w:rFonts w:ascii="Quicksand" w:hAnsi="Quicksand" w:eastAsia="Quicksand" w:cs="Quicksand"/>
@@ -3127,7 +3051,7 @@
       <w:pPr>
         <w:pStyle w:val="Normal1"/>
         <w:widowControl w:val="false"/>
-        <w:spacing w:lineRule="auto" w:line="242" w:before="131" w:after="0"/>
+        <w:spacing w:lineRule="auto" w:line="240" w:before="131" w:after="0"/>
         <w:ind w:right="71"/>
         <w:rPr>
           <w:rFonts w:ascii="Quicksand" w:hAnsi="Quicksand" w:eastAsia="Quicksand" w:cs="Quicksand"/>
@@ -3188,6 +3112,32 @@
           </wp:inline>
         </w:drawing>
       </w:r>
+    </w:p>
+    <w:p>
+      <w:pPr>
+        <w:pStyle w:val="Normal1"/>
+        <w:widowControl w:val="false"/>
+        <w:spacing w:lineRule="auto" w:line="240" w:before="131" w:after="0"/>
+        <w:ind w:right="71"/>
+        <w:rPr>
+          <w:rFonts w:ascii="Quicksand" w:hAnsi="Quicksand" w:eastAsia="Quicksand" w:cs="Quicksand"/>
+          <w:b/>
+          <w:i w:val="false"/>
+          <w:i w:val="false"/>
+          <w:caps w:val="false"/>
+          <w:smallCaps w:val="false"/>
+          <w:strike w:val="false"/>
+          <w:dstrike w:val="false"/>
+          <w:color w:val="000000"/>
+          <w:position w:val="0"/>
+          <w:sz w:val="25"/>
+          <w:sz w:val="25"/>
+          <w:szCs w:val="25"/>
+          <w:u w:val="none"/>
+          <w:shd w:fill="auto" w:val="clear"/>
+          <w:vertAlign w:val="baseline"/>
+        </w:rPr>
+      </w:pPr>
       <w:r>
         <w:rPr>
           <w:rFonts w:eastAsia="Quicksand" w:cs="Quicksand" w:ascii="Quicksand" w:hAnsi="Quicksand"/>
@@ -3216,9 +3166,8 @@
         <w:keepLines w:val="false"/>
         <w:pageBreakBefore w:val="false"/>
         <w:widowControl w:val="false"/>
-        <w:pBdr/>
         <w:shd w:val="clear" w:fill="auto"/>
-        <w:spacing w:lineRule="auto" w:line="273" w:before="158" w:after="0"/>
+        <w:spacing w:lineRule="auto" w:line="271" w:before="158" w:after="0"/>
         <w:ind w:hanging="0" w:left="8" w:right="0"/>
         <w:jc w:val="left"/>
         <w:rPr>
@@ -3320,7 +3269,6 @@
         <w:keepLines w:val="false"/>
         <w:pageBreakBefore w:val="false"/>
         <w:widowControl w:val="false"/>
-        <w:pBdr/>
         <w:shd w:val="clear" w:fill="auto"/>
         <w:spacing w:lineRule="auto" w:line="240" w:before="292" w:after="0"/>
         <w:ind w:hanging="0" w:left="298" w:right="0"/>
@@ -3370,7 +3318,6 @@
         <w:keepLines w:val="false"/>
         <w:pageBreakBefore w:val="false"/>
         <w:widowControl w:val="false"/>
-        <w:pBdr/>
         <w:shd w:val="clear" w:fill="auto"/>
         <w:spacing w:lineRule="auto" w:line="240" w:before="11" w:after="0"/>
         <w:ind w:hanging="0" w:left="291" w:right="0"/>
@@ -3441,7 +3388,6 @@
         <w:keepLines w:val="false"/>
         <w:pageBreakBefore w:val="false"/>
         <w:widowControl w:val="false"/>
-        <w:pBdr/>
         <w:shd w:val="clear" w:fill="auto"/>
         <w:spacing w:lineRule="auto" w:line="240" w:before="251" w:after="0"/>
         <w:ind w:hanging="0" w:left="298" w:right="0"/>
@@ -3491,7 +3437,6 @@
         <w:keepLines w:val="false"/>
         <w:pageBreakBefore w:val="false"/>
         <w:widowControl w:val="false"/>
-        <w:pBdr/>
         <w:shd w:val="clear" w:fill="auto"/>
         <w:spacing w:lineRule="auto" w:line="240" w:before="16" w:after="0"/>
         <w:ind w:hanging="0" w:left="291" w:right="0"/>
@@ -3562,7 +3507,6 @@
         <w:keepLines w:val="false"/>
         <w:pageBreakBefore w:val="false"/>
         <w:widowControl w:val="false"/>
-        <w:pBdr/>
         <w:shd w:val="clear" w:fill="auto"/>
         <w:spacing w:lineRule="auto" w:line="240" w:before="251" w:after="0"/>
         <w:ind w:hanging="0" w:left="285" w:right="0"/>
@@ -3652,7 +3596,6 @@
         <w:keepLines w:val="false"/>
         <w:pageBreakBefore w:val="false"/>
         <w:widowControl w:val="false"/>
-        <w:pBdr/>
         <w:shd w:val="clear" w:fill="auto"/>
         <w:spacing w:lineRule="auto" w:line="240" w:before="251" w:after="0"/>
         <w:ind w:hanging="0" w:left="0" w:right="0"/>
@@ -3683,7 +3626,6 @@
           <w:ilvl w:val="0"/>
           <w:numId w:val="1"/>
         </w:numPr>
-        <w:pBdr/>
         <w:shd w:val="clear" w:fill="auto"/>
         <w:spacing w:lineRule="auto" w:line="240" w:before="251" w:afterAutospacing="0" w:after="0"/>
         <w:ind w:hanging="360" w:left="720" w:right="0"/>
@@ -3735,7 +3677,6 @@
           <w:ilvl w:val="0"/>
           <w:numId w:val="1"/>
         </w:numPr>
-        <w:pBdr/>
         <w:shd w:val="clear" w:fill="auto"/>
         <w:spacing w:lineRule="auto" w:line="240" w:beforeAutospacing="0" w:before="0" w:after="0"/>
         <w:ind w:hanging="360" w:left="720" w:right="0"/>
@@ -3814,7 +3755,6 @@
         <w:keepLines w:val="false"/>
         <w:pageBreakBefore w:val="false"/>
         <w:widowControl w:val="false"/>
-        <w:pBdr/>
         <w:shd w:val="clear" w:fill="auto"/>
         <w:spacing w:lineRule="auto" w:line="240" w:before="251" w:after="0"/>
         <w:ind w:hanging="0" w:left="0" w:right="0"/>
@@ -4144,6 +4084,7 @@
     <w:qFormat/>
     <w:pPr>
       <w:widowControl/>
+      <w:suppressAutoHyphens w:val="true"/>
       <w:bidi w:val="0"/>
       <w:spacing w:lineRule="auto" w:line="276" w:before="0" w:after="0"/>
       <w:jc w:val="left"/>
@@ -4329,6 +4270,7 @@
     <w:qFormat/>
     <w:pPr>
       <w:widowControl/>
+      <w:suppressAutoHyphens w:val="true"/>
       <w:bidi w:val="0"/>
       <w:spacing w:lineRule="auto" w:line="276" w:before="0" w:after="0"/>
       <w:jc w:val="left"/>

</xml_diff>